<commit_message>
1.0 version of Memoriegame MSDN tegen onze versie.docx Mainly improved grammar and the flow of the words.
</commit_message>
<xml_diff>
--- a/Documents/Memoriegame MSDN tegen onze versie.docx
+++ b/Documents/Memoriegame MSDN tegen onze versie.docx
@@ -355,7 +355,81 @@
               <w:rPr>
                 <w:lang w:val="nl-NL"/>
               </w:rPr>
-              <w:t>Veenstra. B</w:t>
+              <w:t>Veenstra</w:t>
+            </w:r>
+            <w:r>
+              <w:rPr>
+                <w:lang w:val="nl-NL"/>
+              </w:rPr>
+              <w:t xml:space="preserve"> B</w:t>
+            </w:r>
+            <w:r>
+              <w:rPr>
+                <w:lang w:val="nl-NL"/>
+              </w:rPr>
+              <w:t>.</w:t>
+            </w:r>
+          </w:p>
+        </w:tc>
+      </w:tr>
+      <w:tr>
+        <w:tc>
+          <w:tcPr>
+            <w:cnfStyle w:val="001000000000" w:firstRow="0" w:lastRow="0" w:firstColumn="1" w:lastColumn="0" w:oddVBand="0" w:evenVBand="0" w:oddHBand="0" w:evenHBand="0" w:firstRowFirstColumn="0" w:firstRowLastColumn="0" w:lastRowFirstColumn="0" w:lastRowLastColumn="0"/>
+            <w:tcW w:w="1276" w:type="dxa"/>
+          </w:tcPr>
+          <w:p>
+            <w:pPr>
+              <w:pStyle w:val="Geenafstand"/>
+              <w:rPr>
+                <w:lang w:val="nl-NL"/>
+              </w:rPr>
+            </w:pPr>
+            <w:r>
+              <w:rPr>
+                <w:lang w:val="nl-NL"/>
+              </w:rPr>
+              <w:t>1.0</w:t>
+            </w:r>
+          </w:p>
+        </w:tc>
+        <w:tc>
+          <w:tcPr>
+            <w:tcW w:w="5812" w:type="dxa"/>
+          </w:tcPr>
+          <w:p>
+            <w:pPr>
+              <w:pStyle w:val="Geenafstand"/>
+              <w:cnfStyle w:val="000000000000" w:firstRow="0" w:lastRow="0" w:firstColumn="0" w:lastColumn="0" w:oddVBand="0" w:evenVBand="0" w:oddHBand="0" w:evenHBand="0" w:firstRowFirstColumn="0" w:firstRowLastColumn="0" w:lastRowFirstColumn="0" w:lastRowLastColumn="0"/>
+              <w:rPr>
+                <w:lang w:val="nl-NL"/>
+              </w:rPr>
+            </w:pPr>
+            <w:r>
+              <w:rPr>
+                <w:lang w:val="nl-NL"/>
+              </w:rPr>
+              <w:t>Improved spelling and grammar</w:t>
+            </w:r>
+          </w:p>
+        </w:tc>
+        <w:tc>
+          <w:tcPr>
+            <w:tcW w:w="1932" w:type="dxa"/>
+          </w:tcPr>
+          <w:p>
+            <w:pPr>
+              <w:pStyle w:val="Geenafstand"/>
+              <w:cnfStyle w:val="000000000000" w:firstRow="0" w:lastRow="0" w:firstColumn="0" w:lastColumn="0" w:oddVBand="0" w:evenVBand="0" w:oddHBand="0" w:evenHBand="0" w:firstRowFirstColumn="0" w:firstRowLastColumn="0" w:lastRowFirstColumn="0" w:lastRowLastColumn="0"/>
+              <w:rPr>
+                <w:lang w:val="nl-NL"/>
+              </w:rPr>
+            </w:pPr>
+            <w:r>
+              <w:rPr>
+                <w:lang w:val="nl-NL"/>
+              </w:rPr>
+              <w:t>Hooft C.</w:t>
             </w:r>
           </w:p>
         </w:tc>
@@ -406,7 +480,19 @@
         <w:rPr>
           <w:lang w:val="nl-NL"/>
         </w:rPr>
-        <w:t xml:space="preserve"> Er worden 4 punten behandeld: wat is er goed aan het MSDN memorie spel, wat is er goed aan ons memorie spel, wat is er minder goed aan het MSDN spel en wat is er minder goed aan ons spel.</w:t>
+        <w:t xml:space="preserve"> Er worden 4 punten behandeld: wat is er goed aan het </w:t>
+      </w:r>
+      <w:r>
+        <w:rPr>
+          <w:lang w:val="nl-NL"/>
+        </w:rPr>
+        <w:t>MSDN-memorie</w:t>
+      </w:r>
+      <w:r>
+        <w:rPr>
+          <w:lang w:val="nl-NL"/>
+        </w:rPr>
+        <w:t xml:space="preserve"> spel, wat is er goed aan ons memorie spel, wat is er minder goed aan het MSDN spel en wat is er minder goed aan ons spel.</w:t>
       </w:r>
       <w:r>
         <w:rPr>
@@ -574,28 +660,39 @@
         <w:rPr>
           <w:lang w:val="nl-NL"/>
         </w:rPr>
+        <w:lastRenderedPageBreak/>
         <w:br/>
       </w:r>
       <w:r>
         <w:rPr>
           <w:rStyle w:val="Kop1Char"/>
         </w:rPr>
-        <w:lastRenderedPageBreak/>
         <w:t>Wat is e</w:t>
       </w:r>
       <w:r>
         <w:rPr>
           <w:rStyle w:val="Kop1Char"/>
         </w:rPr>
-        <w:t>r goed aan de MSDN memorie game</w:t>
-      </w:r>
-      <w:r>
-        <w:rPr>
-          <w:rStyle w:val="Kop1Char"/>
-        </w:rPr>
-        <w:br/>
-      </w:r>
-      <w:r>
+        <w:t xml:space="preserve">r goed aan de </w:t>
+      </w:r>
+      <w:r>
+        <w:rPr>
+          <w:rStyle w:val="Kop1Char"/>
+        </w:rPr>
+        <w:t>MSDN-memorie</w:t>
+      </w:r>
+      <w:r>
+        <w:rPr>
+          <w:rStyle w:val="Kop1Char"/>
+        </w:rPr>
+        <w:t xml:space="preserve"> game</w:t>
+      </w:r>
+      <w:bookmarkStart w:id="0" w:name="_GoBack"/>
+      <w:bookmarkEnd w:id="0"/>
+      <w:r>
+        <w:rPr>
+          <w:noProof/>
+        </w:rPr>
         <w:drawing>
           <wp:anchor distT="0" distB="0" distL="114300" distR="114300" simplePos="0" relativeHeight="251658240" behindDoc="0" locked="0" layoutInCell="1" allowOverlap="1" wp14:anchorId="752C859E" wp14:editId="4BDFAB94">
             <wp:simplePos x="0" y="0"/>
@@ -657,13 +754,19 @@
           <w:lang w:val="nl-NL"/>
         </w:rPr>
         <w:br/>
-      </w:r>
-      <w:r>
-        <w:rPr>
-          <w:lang w:val="nl-NL"/>
-        </w:rPr>
-        <w:br/>
-        <w:t>De MSDN memorie game is een simp</w:t>
+        <w:t xml:space="preserve">De </w:t>
+      </w:r>
+      <w:r>
+        <w:rPr>
+          <w:lang w:val="nl-NL"/>
+        </w:rPr>
+        <w:t>MSDN-memorie</w:t>
+      </w:r>
+      <w:r>
+        <w:rPr>
+          <w:lang w:val="nl-NL"/>
+        </w:rPr>
+        <w:t xml:space="preserve"> game is een simp</w:t>
       </w:r>
       <w:r>
         <w:rPr>
@@ -765,30 +868,6 @@
         </w:rPr>
         <w:t xml:space="preserve">Het is duidelijk wanneer het spel is afgerond. </w:t>
       </w:r>
-      <w:r>
-        <w:rPr>
-          <w:lang w:val="nl-NL"/>
-        </w:rPr>
-        <w:br/>
-      </w:r>
-      <w:r>
-        <w:rPr>
-          <w:lang w:val="nl-NL"/>
-        </w:rPr>
-        <w:br/>
-      </w:r>
-      <w:r>
-        <w:rPr>
-          <w:lang w:val="nl-NL"/>
-        </w:rPr>
-        <w:br/>
-      </w:r>
-      <w:r>
-        <w:rPr>
-          <w:lang w:val="nl-NL"/>
-        </w:rPr>
-        <w:br/>
-      </w:r>
     </w:p>
     <w:p>
       <w:pPr>
@@ -997,6 +1076,7 @@
         <w:rPr>
           <w:rStyle w:val="Kop1Char"/>
           <w:rFonts w:asciiTheme="minorHAnsi" w:eastAsiaTheme="minorHAnsi" w:hAnsiTheme="minorHAnsi" w:cstheme="minorBidi"/>
+          <w:noProof/>
           <w:color w:val="auto"/>
           <w:sz w:val="24"/>
           <w:szCs w:val="24"/>
@@ -1157,26 +1237,6 @@
     </w:p>
     <w:p>
       <w:pPr>
-        <w:pStyle w:val="Titel"/>
-        <w:rPr>
-          <w:rStyle w:val="Kop1Char"/>
-          <w:i/>
-          <w:color w:val="auto"/>
-          <w:sz w:val="32"/>
-        </w:rPr>
-      </w:pPr>
-      <w:r>
-        <w:rPr>
-          <w:rStyle w:val="Kop1Char"/>
-          <w:i/>
-          <w:color w:val="auto"/>
-          <w:sz w:val="32"/>
-        </w:rPr>
-        <w:t>Functies vanuit het Hoofdmenu</w:t>
-      </w:r>
-    </w:p>
-    <w:p>
-      <w:pPr>
         <w:pStyle w:val="Geenafstand"/>
         <w:rPr>
           <w:rStyle w:val="Kop1Char"/>
@@ -1338,45 +1398,77 @@
           <w:szCs w:val="24"/>
         </w:rPr>
       </w:pPr>
-      <w:r>
-        <w:rPr>
-          <w:rStyle w:val="Kop1Char"/>
-          <w:rFonts w:asciiTheme="minorHAnsi" w:eastAsiaTheme="minorHAnsi" w:hAnsiTheme="minorHAnsi" w:cstheme="minorBidi"/>
-          <w:color w:val="auto"/>
-          <w:sz w:val="24"/>
-          <w:szCs w:val="24"/>
-        </w:rPr>
-        <w:t>Het geven van opties vanuit het hoofdmenu geef je de speler meer functies dan alleen het spelen van de game. Dit maakt de game professioneler.</w:t>
-      </w:r>
-    </w:p>
-    <w:p>
-      <w:pPr>
-        <w:pStyle w:val="Geenafstand"/>
-        <w:rPr>
-          <w:rStyle w:val="Kop1Char"/>
-          <w:rFonts w:asciiTheme="minorHAnsi" w:eastAsiaTheme="minorHAnsi" w:hAnsiTheme="minorHAnsi" w:cstheme="minorBidi"/>
-          <w:color w:val="auto"/>
-          <w:sz w:val="24"/>
-          <w:szCs w:val="24"/>
-        </w:rPr>
-      </w:pPr>
-    </w:p>
-    <w:p>
-      <w:pPr>
-        <w:pStyle w:val="Titel"/>
-        <w:rPr>
-          <w:rStyle w:val="Kop1Char"/>
-          <w:i/>
-          <w:color w:val="auto"/>
+    </w:p>
+    <w:p>
+      <w:pPr>
+        <w:pStyle w:val="Geenafstand"/>
+        <w:rPr>
+          <w:rStyle w:val="Kop1Char"/>
+          <w:rFonts w:asciiTheme="minorHAnsi" w:eastAsiaTheme="minorHAnsi" w:hAnsiTheme="minorHAnsi" w:cstheme="minorBidi"/>
+          <w:color w:val="auto"/>
+          <w:sz w:val="24"/>
+          <w:szCs w:val="24"/>
+        </w:rPr>
+      </w:pPr>
+      <w:r>
+        <w:rPr>
+          <w:rStyle w:val="Kop1Char"/>
+          <w:rFonts w:asciiTheme="minorHAnsi" w:eastAsiaTheme="minorHAnsi" w:hAnsiTheme="minorHAnsi" w:cstheme="minorBidi"/>
+          <w:color w:val="auto"/>
+          <w:sz w:val="24"/>
+          <w:szCs w:val="24"/>
+        </w:rPr>
+        <w:t>Het geven van opties vanuit het hoofdmenu geef je de speler meer functies dan alleen het spelen van de game. Dit maakt de game professioneler</w:t>
+      </w:r>
+      <w:r>
+        <w:rPr>
+          <w:rStyle w:val="Kop1Char"/>
+          <w:rFonts w:asciiTheme="minorHAnsi" w:eastAsiaTheme="minorHAnsi" w:hAnsiTheme="minorHAnsi" w:cstheme="minorBidi"/>
+          <w:color w:val="auto"/>
+          <w:sz w:val="24"/>
+          <w:szCs w:val="24"/>
+        </w:rPr>
+        <w:t xml:space="preserve"> en uitgebreider</w:t>
+      </w:r>
+      <w:r>
+        <w:rPr>
+          <w:rStyle w:val="Kop1Char"/>
+          <w:rFonts w:asciiTheme="minorHAnsi" w:eastAsiaTheme="minorHAnsi" w:hAnsiTheme="minorHAnsi" w:cstheme="minorBidi"/>
+          <w:color w:val="auto"/>
+          <w:sz w:val="24"/>
+          <w:szCs w:val="24"/>
+        </w:rPr>
+        <w:t>.</w:t>
+      </w:r>
+    </w:p>
+    <w:p>
+      <w:pPr>
+        <w:pStyle w:val="Geenafstand"/>
+        <w:rPr>
+          <w:rStyle w:val="Kop1Char"/>
+          <w:rFonts w:asciiTheme="minorHAnsi" w:eastAsiaTheme="minorHAnsi" w:hAnsiTheme="minorHAnsi" w:cstheme="minorBidi"/>
+          <w:color w:val="auto"/>
+          <w:sz w:val="24"/>
+          <w:szCs w:val="24"/>
+        </w:rPr>
+      </w:pPr>
+    </w:p>
+    <w:p>
+      <w:pPr>
+        <w:pStyle w:val="Kop2"/>
+        <w:rPr>
+          <w:rStyle w:val="Kop1Char"/>
+          <w:color w:val="0070C0"/>
           <w:sz w:val="32"/>
-        </w:rPr>
-      </w:pPr>
-      <w:r>
-        <w:rPr>
-          <w:rStyle w:val="Kop1Char"/>
-          <w:i/>
-          <w:color w:val="auto"/>
+          <w:szCs w:val="26"/>
+        </w:rPr>
+      </w:pPr>
+      <w:r>
+        <w:rPr>
+          <w:rStyle w:val="Kop1Char"/>
+          <w:color w:val="0070C0"/>
           <w:sz w:val="32"/>
+          <w:szCs w:val="26"/>
         </w:rPr>
         <w:t>Singleplayer of multiplayer</w:t>
       </w:r>
@@ -1400,7 +1492,7 @@
           <w:sz w:val="24"/>
           <w:szCs w:val="24"/>
         </w:rPr>
-        <w:t>De speler(s) hebben de keus om singleplayer of multiplayer te spelen. Dit word automatisch gekozen</w:t>
+        <w:t xml:space="preserve">De speler(s) hebben de keus om singleplayer of multiplayer te spelen. </w:t>
       </w:r>
     </w:p>
     <w:p>
@@ -1458,78 +1550,162 @@
     <w:p>
       <w:pPr>
         <w:pStyle w:val="Geenafstand"/>
-        <w:rPr>
-          <w:rStyle w:val="Kop1Char"/>
-          <w:rFonts w:asciiTheme="minorHAnsi" w:eastAsiaTheme="minorHAnsi" w:hAnsiTheme="minorHAnsi" w:cstheme="minorBidi"/>
-          <w:color w:val="auto"/>
-          <w:sz w:val="24"/>
-          <w:szCs w:val="24"/>
-        </w:rPr>
-      </w:pPr>
-      <w:r>
-        <w:rPr>
-          <w:rStyle w:val="Kop1Char"/>
-          <w:rFonts w:asciiTheme="minorHAnsi" w:eastAsiaTheme="minorHAnsi" w:hAnsiTheme="minorHAnsi" w:cstheme="minorBidi"/>
-          <w:color w:val="auto"/>
-          <w:sz w:val="24"/>
-          <w:szCs w:val="24"/>
-        </w:rPr>
-        <w:t xml:space="preserve">Dit hebben we zo gemaakt om de keuze makkelijk te maken. Ze hoeven zo bijvoorbeeld niet eerst naar opties op  multiplayer of singleplayer te kiezen. Ze kunnen zo op een makkelijke manier kiezen tussen het spel alleen te spelen of met 2 personen. Bij het leeglaten van de gebruikersnamen word er automatisch een singleplayer game gestart. </w:t>
-      </w:r>
-    </w:p>
-    <w:p>
-      <w:pPr>
-        <w:pStyle w:val="Geenafstand"/>
-        <w:rPr>
-          <w:rStyle w:val="Kop1Char"/>
-          <w:rFonts w:asciiTheme="minorHAnsi" w:eastAsiaTheme="minorHAnsi" w:hAnsiTheme="minorHAnsi" w:cstheme="minorBidi"/>
-          <w:color w:val="auto"/>
-          <w:sz w:val="24"/>
-          <w:szCs w:val="24"/>
-        </w:rPr>
-      </w:pPr>
-    </w:p>
-    <w:p>
-      <w:pPr>
-        <w:pStyle w:val="Geenafstand"/>
-        <w:rPr>
-          <w:rStyle w:val="Kop1Char"/>
-          <w:rFonts w:asciiTheme="minorHAnsi" w:eastAsiaTheme="minorHAnsi" w:hAnsiTheme="minorHAnsi" w:cstheme="minorBidi"/>
-          <w:color w:val="auto"/>
-          <w:sz w:val="24"/>
-          <w:szCs w:val="24"/>
-        </w:rPr>
-      </w:pPr>
-      <w:r>
-        <w:rPr>
-          <w:rStyle w:val="Kop1Char"/>
-          <w:rFonts w:asciiTheme="minorHAnsi" w:eastAsiaTheme="minorHAnsi" w:hAnsiTheme="minorHAnsi" w:cstheme="minorBidi"/>
-          <w:color w:val="auto"/>
-          <w:sz w:val="24"/>
-          <w:szCs w:val="24"/>
-        </w:rPr>
-        <w:t>Bij het kiezen van de “Load Game” het huidige spel opgestart.</w:t>
-      </w:r>
-    </w:p>
-    <w:p>
-      <w:pPr>
-        <w:pStyle w:val="Geenafstand"/>
-        <w:rPr>
-          <w:rStyle w:val="Kop1Char"/>
-          <w:rFonts w:asciiTheme="minorHAnsi" w:eastAsiaTheme="minorHAnsi" w:hAnsiTheme="minorHAnsi" w:cstheme="minorBidi"/>
-          <w:color w:val="auto"/>
-          <w:sz w:val="24"/>
-          <w:szCs w:val="24"/>
-        </w:rPr>
-      </w:pPr>
-    </w:p>
-    <w:p>
-      <w:pPr>
-        <w:pStyle w:val="Titel"/>
+        <w:ind w:left="720"/>
+        <w:rPr>
+          <w:rStyle w:val="Kop1Char"/>
+          <w:rFonts w:asciiTheme="minorHAnsi" w:eastAsiaTheme="minorHAnsi" w:hAnsiTheme="minorHAnsi" w:cstheme="minorBidi"/>
+          <w:color w:val="auto"/>
+          <w:sz w:val="24"/>
+          <w:szCs w:val="24"/>
+        </w:rPr>
+      </w:pPr>
+    </w:p>
+    <w:p>
+      <w:pPr>
+        <w:pStyle w:val="Geenafstand"/>
+        <w:rPr>
+          <w:rStyle w:val="Kop1Char"/>
+          <w:rFonts w:asciiTheme="minorHAnsi" w:eastAsiaTheme="minorHAnsi" w:hAnsiTheme="minorHAnsi" w:cstheme="minorBidi"/>
+          <w:color w:val="auto"/>
+          <w:sz w:val="24"/>
+          <w:szCs w:val="24"/>
+        </w:rPr>
+      </w:pPr>
+      <w:r>
+        <w:rPr>
+          <w:rStyle w:val="Kop1Char"/>
+          <w:rFonts w:asciiTheme="minorHAnsi" w:eastAsiaTheme="minorHAnsi" w:hAnsiTheme="minorHAnsi" w:cstheme="minorBidi"/>
+          <w:color w:val="auto"/>
+          <w:sz w:val="24"/>
+          <w:szCs w:val="24"/>
+        </w:rPr>
+        <w:t xml:space="preserve">Dit hebben we zo gemaakt om de keuze makkelijk te maken. Ze hoeven zo bijvoorbeeld niet eerst naar opties </w:t>
+      </w:r>
+      <w:r>
+        <w:rPr>
+          <w:rStyle w:val="Kop1Char"/>
+          <w:rFonts w:asciiTheme="minorHAnsi" w:eastAsiaTheme="minorHAnsi" w:hAnsiTheme="minorHAnsi" w:cstheme="minorBidi"/>
+          <w:color w:val="auto"/>
+          <w:sz w:val="24"/>
+          <w:szCs w:val="24"/>
+        </w:rPr>
+        <w:t>op multiplayer</w:t>
+      </w:r>
+      <w:r>
+        <w:rPr>
+          <w:rStyle w:val="Kop1Char"/>
+          <w:rFonts w:asciiTheme="minorHAnsi" w:eastAsiaTheme="minorHAnsi" w:hAnsiTheme="minorHAnsi" w:cstheme="minorBidi"/>
+          <w:color w:val="auto"/>
+          <w:sz w:val="24"/>
+          <w:szCs w:val="24"/>
+        </w:rPr>
+        <w:t xml:space="preserve"> of singleplayer te kiezen. Ze kunnen zo op een makkelijke manier kiezen tussen het spel alleen te spelen of met 2 personen. Bij het leeglaten van de gebruikersnamen </w:t>
+      </w:r>
+      <w:r>
+        <w:rPr>
+          <w:rStyle w:val="Kop1Char"/>
+          <w:rFonts w:asciiTheme="minorHAnsi" w:eastAsiaTheme="minorHAnsi" w:hAnsiTheme="minorHAnsi" w:cstheme="minorBidi"/>
+          <w:color w:val="auto"/>
+          <w:sz w:val="24"/>
+          <w:szCs w:val="24"/>
+        </w:rPr>
+        <w:t>wordt</w:t>
+      </w:r>
+      <w:r>
+        <w:rPr>
+          <w:rStyle w:val="Kop1Char"/>
+          <w:rFonts w:asciiTheme="minorHAnsi" w:eastAsiaTheme="minorHAnsi" w:hAnsiTheme="minorHAnsi" w:cstheme="minorBidi"/>
+          <w:color w:val="auto"/>
+          <w:sz w:val="24"/>
+          <w:szCs w:val="24"/>
+        </w:rPr>
+        <w:t xml:space="preserve"> er automatisch een singleplayer game gestart. </w:t>
+      </w:r>
+    </w:p>
+    <w:p>
+      <w:pPr>
+        <w:pStyle w:val="Geenafstand"/>
+        <w:rPr>
+          <w:rStyle w:val="Kop1Char"/>
+          <w:rFonts w:asciiTheme="minorHAnsi" w:eastAsiaTheme="minorHAnsi" w:hAnsiTheme="minorHAnsi" w:cstheme="minorBidi"/>
+          <w:color w:val="auto"/>
+          <w:sz w:val="24"/>
+          <w:szCs w:val="24"/>
+        </w:rPr>
+      </w:pPr>
+    </w:p>
+    <w:p>
+      <w:pPr>
+        <w:pStyle w:val="Geenafstand"/>
+        <w:rPr>
+          <w:rStyle w:val="Kop1Char"/>
+          <w:rFonts w:asciiTheme="minorHAnsi" w:eastAsiaTheme="minorHAnsi" w:hAnsiTheme="minorHAnsi" w:cstheme="minorBidi"/>
+          <w:color w:val="auto"/>
+          <w:sz w:val="24"/>
+          <w:szCs w:val="24"/>
+        </w:rPr>
+      </w:pPr>
+      <w:r>
+        <w:rPr>
+          <w:rStyle w:val="Kop1Char"/>
+          <w:rFonts w:asciiTheme="minorHAnsi" w:eastAsiaTheme="minorHAnsi" w:hAnsiTheme="minorHAnsi" w:cstheme="minorBidi"/>
+          <w:color w:val="auto"/>
+          <w:sz w:val="24"/>
+          <w:szCs w:val="24"/>
+        </w:rPr>
+        <w:t xml:space="preserve">Bij het kiezen van de “Load Game” </w:t>
+      </w:r>
+      <w:r>
+        <w:rPr>
+          <w:rStyle w:val="Kop1Char"/>
+          <w:rFonts w:asciiTheme="minorHAnsi" w:eastAsiaTheme="minorHAnsi" w:hAnsiTheme="minorHAnsi" w:cstheme="minorBidi"/>
+          <w:color w:val="auto"/>
+          <w:sz w:val="24"/>
+          <w:szCs w:val="24"/>
+        </w:rPr>
+        <w:t>wordt</w:t>
+      </w:r>
+      <w:r>
+        <w:rPr>
+          <w:rStyle w:val="Kop1Char"/>
+          <w:rFonts w:asciiTheme="minorHAnsi" w:eastAsiaTheme="minorHAnsi" w:hAnsiTheme="minorHAnsi" w:cstheme="minorBidi"/>
+          <w:color w:val="auto"/>
+          <w:sz w:val="24"/>
+          <w:szCs w:val="24"/>
+        </w:rPr>
+        <w:t xml:space="preserve"> het opgeslagen spel opgestart</w:t>
+      </w:r>
+      <w:r>
+        <w:rPr>
+          <w:rStyle w:val="Kop1Char"/>
+          <w:rFonts w:asciiTheme="minorHAnsi" w:eastAsiaTheme="minorHAnsi" w:hAnsiTheme="minorHAnsi" w:cstheme="minorBidi"/>
+          <w:color w:val="auto"/>
+          <w:sz w:val="24"/>
+          <w:szCs w:val="24"/>
+        </w:rPr>
+        <w:t>.</w:t>
+      </w:r>
+    </w:p>
+    <w:p>
+      <w:pPr>
+        <w:pStyle w:val="Geenafstand"/>
+        <w:rPr>
+          <w:rStyle w:val="Kop1Char"/>
+          <w:rFonts w:asciiTheme="minorHAnsi" w:eastAsiaTheme="minorHAnsi" w:hAnsiTheme="minorHAnsi" w:cstheme="minorBidi"/>
+          <w:color w:val="auto"/>
+          <w:sz w:val="24"/>
+          <w:szCs w:val="24"/>
+        </w:rPr>
+      </w:pPr>
+    </w:p>
+    <w:p>
+      <w:pPr>
         <w:rPr>
           <w:rStyle w:val="Kop1Char"/>
           <w:i/>
           <w:color w:val="auto"/>
+          <w:spacing w:val="-10"/>
+          <w:kern w:val="28"/>
           <w:sz w:val="32"/>
         </w:rPr>
       </w:pPr>
@@ -1540,6 +1716,27 @@
           <w:color w:val="auto"/>
           <w:sz w:val="32"/>
         </w:rPr>
+        <w:br w:type="page"/>
+      </w:r>
+    </w:p>
+    <w:p>
+      <w:pPr>
+        <w:pStyle w:val="Kop2"/>
+        <w:rPr>
+          <w:rStyle w:val="Kop1Char"/>
+          <w:color w:val="0070C0"/>
+          <w:sz w:val="32"/>
+          <w:szCs w:val="26"/>
+        </w:rPr>
+      </w:pPr>
+      <w:r>
+        <w:rPr>
+          <w:rStyle w:val="Kop1Char"/>
+          <w:color w:val="0070C0"/>
+          <w:sz w:val="32"/>
+          <w:szCs w:val="26"/>
+        </w:rPr>
+        <w:lastRenderedPageBreak/>
         <w:t>Highscores</w:t>
       </w:r>
     </w:p>
@@ -1640,94 +1837,6 @@
     <w:p>
       <w:pPr>
         <w:pStyle w:val="Geenafstand"/>
-        <w:rPr>
-          <w:rStyle w:val="Kop1Char"/>
-          <w:rFonts w:asciiTheme="minorHAnsi" w:eastAsiaTheme="minorHAnsi" w:hAnsiTheme="minorHAnsi" w:cstheme="minorBidi"/>
-          <w:color w:val="auto"/>
-          <w:sz w:val="24"/>
-          <w:szCs w:val="24"/>
-        </w:rPr>
-      </w:pPr>
-      <w:r>
-        <w:rPr>
-          <w:rStyle w:val="Kop1Char"/>
-          <w:rFonts w:asciiTheme="minorHAnsi" w:eastAsiaTheme="minorHAnsi" w:hAnsiTheme="minorHAnsi" w:cstheme="minorBidi"/>
-          <w:color w:val="auto"/>
-          <w:sz w:val="24"/>
-          <w:szCs w:val="24"/>
-        </w:rPr>
-        <w:t>Highscores heeft geen toevoeging aan het spel. Highscores maakt de game meer uitdagend om de spelen. Zodra iemand je highscore heeft verbroken hebben spelers sneller de neiging om het opnieuw te spelen om hun plaats in de highscores te winnen.</w:t>
-      </w:r>
-    </w:p>
-    <w:p>
-      <w:pPr>
-        <w:pStyle w:val="Geenafstand"/>
-        <w:rPr>
-          <w:rStyle w:val="Kop1Char"/>
-          <w:rFonts w:asciiTheme="minorHAnsi" w:eastAsiaTheme="minorHAnsi" w:hAnsiTheme="minorHAnsi" w:cstheme="minorBidi"/>
-          <w:color w:val="auto"/>
-          <w:sz w:val="24"/>
-          <w:szCs w:val="24"/>
-        </w:rPr>
-      </w:pPr>
-    </w:p>
-    <w:p>
-      <w:pPr>
-        <w:pStyle w:val="Titel"/>
-        <w:rPr>
-          <w:rStyle w:val="Kop1Char"/>
-          <w:i/>
-          <w:color w:val="auto"/>
-          <w:sz w:val="32"/>
-        </w:rPr>
-      </w:pPr>
-    </w:p>
-    <w:p>
-      <w:pPr>
-        <w:pStyle w:val="Titel"/>
-        <w:rPr>
-          <w:rStyle w:val="Kop1Char"/>
-          <w:i/>
-          <w:color w:val="auto"/>
-          <w:sz w:val="32"/>
-        </w:rPr>
-      </w:pPr>
-      <w:r>
-        <w:rPr>
-          <w:rStyle w:val="Kop1Char"/>
-          <w:i/>
-          <w:color w:val="auto"/>
-          <w:sz w:val="32"/>
-        </w:rPr>
-        <w:lastRenderedPageBreak/>
-        <w:t>Opties</w:t>
-      </w:r>
-    </w:p>
-    <w:p>
-      <w:pPr>
-        <w:pStyle w:val="Geenafstand"/>
-        <w:rPr>
-          <w:rStyle w:val="Kop1Char"/>
-          <w:rFonts w:asciiTheme="minorHAnsi" w:eastAsiaTheme="minorHAnsi" w:hAnsiTheme="minorHAnsi" w:cstheme="minorBidi"/>
-          <w:color w:val="auto"/>
-          <w:sz w:val="24"/>
-          <w:szCs w:val="24"/>
-        </w:rPr>
-      </w:pPr>
-      <w:r>
-        <w:rPr>
-          <w:rStyle w:val="Kop1Char"/>
-          <w:rFonts w:asciiTheme="minorHAnsi" w:eastAsiaTheme="minorHAnsi" w:hAnsiTheme="minorHAnsi" w:cstheme="minorBidi"/>
-          <w:color w:val="auto"/>
-          <w:sz w:val="24"/>
-          <w:szCs w:val="24"/>
-        </w:rPr>
-        <w:t>Wat kan je met de opties?</w:t>
-      </w:r>
-    </w:p>
-    <w:p>
-      <w:pPr>
-        <w:pStyle w:val="Geenafstand"/>
         <w:numPr>
           <w:ilvl w:val="0"/>
           <w:numId w:val="3"/>
@@ -1748,7 +1857,244 @@
           <w:sz w:val="24"/>
           <w:szCs w:val="24"/>
         </w:rPr>
-        <w:t>In de opties kan je kiezen uit thema’s</w:t>
+        <w:t>De speler kan deze highscores ook tijdens of voor een spel bekijken</w:t>
+      </w:r>
+    </w:p>
+    <w:p>
+      <w:pPr>
+        <w:pStyle w:val="Geenafstand"/>
+        <w:rPr>
+          <w:rStyle w:val="Kop1Char"/>
+          <w:rFonts w:asciiTheme="minorHAnsi" w:eastAsiaTheme="minorHAnsi" w:hAnsiTheme="minorHAnsi" w:cstheme="minorBidi"/>
+          <w:color w:val="auto"/>
+          <w:sz w:val="24"/>
+          <w:szCs w:val="24"/>
+        </w:rPr>
+      </w:pPr>
+    </w:p>
+    <w:p>
+      <w:pPr>
+        <w:pStyle w:val="Geenafstand"/>
+        <w:rPr>
+          <w:rStyle w:val="Kop1Char"/>
+          <w:rFonts w:asciiTheme="minorHAnsi" w:eastAsiaTheme="minorHAnsi" w:hAnsiTheme="minorHAnsi" w:cstheme="minorBidi"/>
+          <w:color w:val="auto"/>
+          <w:sz w:val="24"/>
+          <w:szCs w:val="24"/>
+        </w:rPr>
+      </w:pPr>
+      <w:r>
+        <w:rPr>
+          <w:rStyle w:val="Kop1Char"/>
+          <w:rFonts w:asciiTheme="minorHAnsi" w:eastAsiaTheme="minorHAnsi" w:hAnsiTheme="minorHAnsi" w:cstheme="minorBidi"/>
+          <w:color w:val="auto"/>
+          <w:sz w:val="24"/>
+          <w:szCs w:val="24"/>
+        </w:rPr>
+        <w:t>Highscores maakt de ga</w:t>
+      </w:r>
+      <w:r>
+        <w:rPr>
+          <w:rStyle w:val="Kop1Char"/>
+          <w:rFonts w:asciiTheme="minorHAnsi" w:eastAsiaTheme="minorHAnsi" w:hAnsiTheme="minorHAnsi" w:cstheme="minorBidi"/>
+          <w:color w:val="auto"/>
+          <w:sz w:val="24"/>
+          <w:szCs w:val="24"/>
+        </w:rPr>
+        <w:t xml:space="preserve">me interessanter om te spelen. Wanneer </w:t>
+      </w:r>
+      <w:r>
+        <w:rPr>
+          <w:rStyle w:val="Kop1Char"/>
+          <w:rFonts w:asciiTheme="minorHAnsi" w:eastAsiaTheme="minorHAnsi" w:hAnsiTheme="minorHAnsi" w:cstheme="minorBidi"/>
+          <w:color w:val="auto"/>
+          <w:sz w:val="24"/>
+          <w:szCs w:val="24"/>
+        </w:rPr>
+        <w:t>speler1</w:t>
+      </w:r>
+      <w:r>
+        <w:rPr>
+          <w:rStyle w:val="Kop1Char"/>
+          <w:rFonts w:asciiTheme="minorHAnsi" w:eastAsiaTheme="minorHAnsi" w:hAnsiTheme="minorHAnsi" w:cstheme="minorBidi"/>
+          <w:color w:val="auto"/>
+          <w:sz w:val="24"/>
+          <w:szCs w:val="24"/>
+        </w:rPr>
+        <w:t xml:space="preserve"> een hogere score haalt dan </w:t>
+      </w:r>
+      <w:r>
+        <w:rPr>
+          <w:rStyle w:val="Kop1Char"/>
+          <w:rFonts w:asciiTheme="minorHAnsi" w:eastAsiaTheme="minorHAnsi" w:hAnsiTheme="minorHAnsi" w:cstheme="minorBidi"/>
+          <w:color w:val="auto"/>
+          <w:sz w:val="24"/>
+          <w:szCs w:val="24"/>
+        </w:rPr>
+        <w:t>speler</w:t>
+      </w:r>
+      <w:r>
+        <w:rPr>
+          <w:rStyle w:val="Kop1Char"/>
+          <w:rFonts w:asciiTheme="minorHAnsi" w:eastAsiaTheme="minorHAnsi" w:hAnsiTheme="minorHAnsi" w:cstheme="minorBidi"/>
+          <w:color w:val="auto"/>
+          <w:sz w:val="24"/>
+          <w:szCs w:val="24"/>
+        </w:rPr>
+        <w:t>2</w:t>
+      </w:r>
+      <w:r>
+        <w:rPr>
+          <w:rStyle w:val="Kop1Char"/>
+          <w:rFonts w:asciiTheme="minorHAnsi" w:eastAsiaTheme="minorHAnsi" w:hAnsiTheme="minorHAnsi" w:cstheme="minorBidi"/>
+          <w:color w:val="auto"/>
+          <w:sz w:val="24"/>
+          <w:szCs w:val="24"/>
+        </w:rPr>
+        <w:t xml:space="preserve"> krijg</w:t>
+      </w:r>
+      <w:r>
+        <w:rPr>
+          <w:rStyle w:val="Kop1Char"/>
+          <w:rFonts w:asciiTheme="minorHAnsi" w:eastAsiaTheme="minorHAnsi" w:hAnsiTheme="minorHAnsi" w:cstheme="minorBidi"/>
+          <w:color w:val="auto"/>
+          <w:sz w:val="24"/>
+          <w:szCs w:val="24"/>
+        </w:rPr>
+        <w:t>t</w:t>
+      </w:r>
+      <w:r>
+        <w:rPr>
+          <w:rStyle w:val="Kop1Char"/>
+          <w:rFonts w:asciiTheme="minorHAnsi" w:eastAsiaTheme="minorHAnsi" w:hAnsiTheme="minorHAnsi" w:cstheme="minorBidi"/>
+          <w:color w:val="auto"/>
+          <w:sz w:val="24"/>
+          <w:szCs w:val="24"/>
+        </w:rPr>
+        <w:t xml:space="preserve"> speler</w:t>
+      </w:r>
+      <w:r>
+        <w:rPr>
+          <w:rStyle w:val="Kop1Char"/>
+          <w:rFonts w:asciiTheme="minorHAnsi" w:eastAsiaTheme="minorHAnsi" w:hAnsiTheme="minorHAnsi" w:cstheme="minorBidi"/>
+          <w:color w:val="auto"/>
+          <w:sz w:val="24"/>
+          <w:szCs w:val="24"/>
+        </w:rPr>
+        <w:t>2</w:t>
+      </w:r>
+      <w:r>
+        <w:rPr>
+          <w:rStyle w:val="Kop1Char"/>
+          <w:rFonts w:asciiTheme="minorHAnsi" w:eastAsiaTheme="minorHAnsi" w:hAnsiTheme="minorHAnsi" w:cstheme="minorBidi"/>
+          <w:color w:val="auto"/>
+          <w:sz w:val="24"/>
+          <w:szCs w:val="24"/>
+        </w:rPr>
+        <w:t xml:space="preserve"> sneller de neigi</w:t>
+      </w:r>
+      <w:r>
+        <w:rPr>
+          <w:rStyle w:val="Kop1Char"/>
+          <w:rFonts w:asciiTheme="minorHAnsi" w:eastAsiaTheme="minorHAnsi" w:hAnsiTheme="minorHAnsi" w:cstheme="minorBidi"/>
+          <w:color w:val="auto"/>
+          <w:sz w:val="24"/>
+          <w:szCs w:val="24"/>
+        </w:rPr>
+        <w:t>ng om het spel meer</w:t>
+      </w:r>
+      <w:r>
+        <w:rPr>
+          <w:rStyle w:val="Kop1Char"/>
+          <w:rFonts w:asciiTheme="minorHAnsi" w:eastAsiaTheme="minorHAnsi" w:hAnsiTheme="minorHAnsi" w:cstheme="minorBidi"/>
+          <w:color w:val="auto"/>
+          <w:sz w:val="24"/>
+          <w:szCs w:val="24"/>
+        </w:rPr>
+        <w:t xml:space="preserve"> te spelen </w:t>
+      </w:r>
+      <w:r>
+        <w:rPr>
+          <w:rStyle w:val="Kop1Char"/>
+          <w:rFonts w:asciiTheme="minorHAnsi" w:eastAsiaTheme="minorHAnsi" w:hAnsiTheme="minorHAnsi" w:cstheme="minorBidi"/>
+          <w:color w:val="auto"/>
+          <w:sz w:val="24"/>
+          <w:szCs w:val="24"/>
+        </w:rPr>
+        <w:t>en hier beter in te worden</w:t>
+      </w:r>
+      <w:r>
+        <w:rPr>
+          <w:rStyle w:val="Kop1Char"/>
+          <w:rFonts w:asciiTheme="minorHAnsi" w:eastAsiaTheme="minorHAnsi" w:hAnsiTheme="minorHAnsi" w:cstheme="minorBidi"/>
+          <w:color w:val="auto"/>
+          <w:sz w:val="24"/>
+          <w:szCs w:val="24"/>
+        </w:rPr>
+        <w:t xml:space="preserve"> om een hogere score te halen dan speler1</w:t>
+      </w:r>
+      <w:r>
+        <w:rPr>
+          <w:rStyle w:val="Kop1Char"/>
+          <w:rFonts w:asciiTheme="minorHAnsi" w:eastAsiaTheme="minorHAnsi" w:hAnsiTheme="minorHAnsi" w:cstheme="minorBidi"/>
+          <w:color w:val="auto"/>
+          <w:sz w:val="24"/>
+          <w:szCs w:val="24"/>
+        </w:rPr>
+        <w:t>.</w:t>
+      </w:r>
+    </w:p>
+    <w:p>
+      <w:pPr>
+        <w:pStyle w:val="Titel"/>
+        <w:rPr>
+          <w:rStyle w:val="Kop1Char"/>
+          <w:i/>
+          <w:color w:val="auto"/>
+          <w:sz w:val="32"/>
+        </w:rPr>
+      </w:pPr>
+    </w:p>
+    <w:p>
+      <w:pPr>
+        <w:pStyle w:val="Kop2"/>
+        <w:rPr>
+          <w:rStyle w:val="Kop1Char"/>
+          <w:color w:val="0070C0"/>
+          <w:sz w:val="32"/>
+          <w:szCs w:val="26"/>
+        </w:rPr>
+      </w:pPr>
+      <w:r>
+        <w:rPr>
+          <w:rStyle w:val="Kop1Char"/>
+          <w:color w:val="0070C0"/>
+          <w:sz w:val="32"/>
+          <w:szCs w:val="26"/>
+        </w:rPr>
+        <w:t>Opties</w:t>
+      </w:r>
+    </w:p>
+    <w:p>
+      <w:pPr>
+        <w:pStyle w:val="Geenafstand"/>
+        <w:rPr>
+          <w:rStyle w:val="Kop1Char"/>
+          <w:rFonts w:asciiTheme="minorHAnsi" w:eastAsiaTheme="minorHAnsi" w:hAnsiTheme="minorHAnsi" w:cstheme="minorBidi"/>
+          <w:color w:val="auto"/>
+          <w:sz w:val="24"/>
+          <w:szCs w:val="24"/>
+        </w:rPr>
+      </w:pPr>
+      <w:r>
+        <w:rPr>
+          <w:rStyle w:val="Kop1Char"/>
+          <w:rFonts w:asciiTheme="minorHAnsi" w:eastAsiaTheme="minorHAnsi" w:hAnsiTheme="minorHAnsi" w:cstheme="minorBidi"/>
+          <w:color w:val="auto"/>
+          <w:sz w:val="24"/>
+          <w:szCs w:val="24"/>
+        </w:rPr>
+        <w:t>Wat kan je met de opties?</w:t>
       </w:r>
     </w:p>
     <w:p>
@@ -1774,95 +2120,108 @@
           <w:sz w:val="24"/>
           <w:szCs w:val="24"/>
         </w:rPr>
-        <w:t>Je kan de volume van de SFX en de Achtergrondmuziek bepalen</w:t>
-      </w:r>
-    </w:p>
-    <w:p>
-      <w:pPr>
-        <w:pStyle w:val="Geenafstand"/>
-        <w:rPr>
-          <w:rStyle w:val="Kop1Char"/>
-          <w:rFonts w:asciiTheme="minorHAnsi" w:eastAsiaTheme="minorHAnsi" w:hAnsiTheme="minorHAnsi" w:cstheme="minorBidi"/>
-          <w:color w:val="auto"/>
-          <w:sz w:val="24"/>
-          <w:szCs w:val="24"/>
-        </w:rPr>
-      </w:pPr>
-      <w:r>
-        <w:rPr>
-          <w:rStyle w:val="Kop1Char"/>
-          <w:rFonts w:asciiTheme="minorHAnsi" w:eastAsiaTheme="minorHAnsi" w:hAnsiTheme="minorHAnsi" w:cstheme="minorBidi"/>
-          <w:color w:val="auto"/>
-          <w:sz w:val="24"/>
-          <w:szCs w:val="24"/>
-        </w:rPr>
-        <w:t>Door de speler opties te geven geef je de speler meer variatie in het spel. Het kiezen tussen thema</w:t>
-      </w:r>
-      <w:r>
-        <w:rPr>
-          <w:rStyle w:val="Kop1Char"/>
-          <w:rFonts w:asciiTheme="minorHAnsi" w:eastAsiaTheme="minorHAnsi" w:hAnsiTheme="minorHAnsi" w:cstheme="minorBidi"/>
-          <w:color w:val="auto"/>
-          <w:sz w:val="24"/>
-          <w:szCs w:val="24"/>
-        </w:rPr>
-        <w:t>’s kan de speler elke game een hele andere ervaring geven. Het geluid regelen maakt het de speler makkelijk om de achtergrondmuziek en de andere geluidjes apart van elkaar een ander volume in te stellen.</w:t>
-      </w:r>
-    </w:p>
-    <w:p>
-      <w:pPr>
-        <w:pStyle w:val="Geenafstand"/>
-        <w:rPr>
-          <w:rStyle w:val="Kop1Char"/>
-          <w:rFonts w:asciiTheme="minorHAnsi" w:eastAsiaTheme="minorHAnsi" w:hAnsiTheme="minorHAnsi" w:cstheme="minorBidi"/>
-          <w:color w:val="auto"/>
-          <w:sz w:val="24"/>
-          <w:szCs w:val="24"/>
-        </w:rPr>
-      </w:pPr>
-    </w:p>
-    <w:p>
-      <w:pPr>
-        <w:pStyle w:val="Titel"/>
-        <w:rPr>
-          <w:rStyle w:val="Kop1Char"/>
-          <w:i/>
-          <w:color w:val="auto"/>
-          <w:sz w:val="32"/>
-        </w:rPr>
-      </w:pPr>
-      <w:r>
-        <w:rPr>
-          <w:rStyle w:val="Kop1Char"/>
-          <w:i/>
-          <w:color w:val="auto"/>
-          <w:sz w:val="32"/>
-        </w:rPr>
-        <w:t>Exit</w:t>
-      </w:r>
-    </w:p>
-    <w:p>
-      <w:r>
-        <w:t>De exit button beëindigt de game direct</w:t>
-      </w:r>
-    </w:p>
-    <w:p>
-      <w:pPr>
-        <w:pStyle w:val="Geenafstand"/>
-        <w:rPr>
-          <w:rStyle w:val="Kop1Char"/>
-          <w:rFonts w:asciiTheme="minorHAnsi" w:eastAsiaTheme="minorHAnsi" w:hAnsiTheme="minorHAnsi" w:cstheme="minorBidi"/>
-          <w:color w:val="auto"/>
-          <w:sz w:val="24"/>
-          <w:szCs w:val="24"/>
-        </w:rPr>
-      </w:pPr>
-    </w:p>
-    <w:p>
-      <w:pPr>
-        <w:pStyle w:val="Geenafstand"/>
-        <w:rPr>
-          <w:rStyle w:val="Kop1Char"/>
+        <w:t>In de opties kan je kiezen uit thema’s</w:t>
+      </w:r>
+    </w:p>
+    <w:p>
+      <w:pPr>
+        <w:pStyle w:val="Geenafstand"/>
+        <w:numPr>
+          <w:ilvl w:val="0"/>
+          <w:numId w:val="3"/>
+        </w:numPr>
+        <w:rPr>
+          <w:rStyle w:val="Kop1Char"/>
+          <w:rFonts w:asciiTheme="minorHAnsi" w:eastAsiaTheme="minorHAnsi" w:hAnsiTheme="minorHAnsi" w:cstheme="minorBidi"/>
+          <w:color w:val="auto"/>
+          <w:sz w:val="24"/>
+          <w:szCs w:val="24"/>
+        </w:rPr>
+      </w:pPr>
+      <w:r>
+        <w:rPr>
+          <w:rStyle w:val="Kop1Char"/>
+          <w:rFonts w:asciiTheme="minorHAnsi" w:eastAsiaTheme="minorHAnsi" w:hAnsiTheme="minorHAnsi" w:cstheme="minorBidi"/>
+          <w:color w:val="auto"/>
+          <w:sz w:val="24"/>
+          <w:szCs w:val="24"/>
+        </w:rPr>
+        <w:t xml:space="preserve">Je kan </w:t>
+      </w:r>
+      <w:r>
+        <w:rPr>
+          <w:rStyle w:val="Kop1Char"/>
+          <w:rFonts w:asciiTheme="minorHAnsi" w:eastAsiaTheme="minorHAnsi" w:hAnsiTheme="minorHAnsi" w:cstheme="minorBidi"/>
+          <w:color w:val="auto"/>
+          <w:sz w:val="24"/>
+          <w:szCs w:val="24"/>
+        </w:rPr>
+        <w:t>het</w:t>
+      </w:r>
+      <w:r>
+        <w:rPr>
+          <w:rStyle w:val="Kop1Char"/>
+          <w:rFonts w:asciiTheme="minorHAnsi" w:eastAsiaTheme="minorHAnsi" w:hAnsiTheme="minorHAnsi" w:cstheme="minorBidi"/>
+          <w:color w:val="auto"/>
+          <w:sz w:val="24"/>
+          <w:szCs w:val="24"/>
+        </w:rPr>
+        <w:t xml:space="preserve"> volume van de SFX en de Achtergrondmuziek bepalen</w:t>
+      </w:r>
+    </w:p>
+    <w:p>
+      <w:pPr>
+        <w:pStyle w:val="Geenafstand"/>
+        <w:rPr>
+          <w:rStyle w:val="Kop1Char"/>
+          <w:rFonts w:asciiTheme="minorHAnsi" w:eastAsiaTheme="minorHAnsi" w:hAnsiTheme="minorHAnsi" w:cstheme="minorBidi"/>
+          <w:color w:val="auto"/>
+          <w:sz w:val="24"/>
+          <w:szCs w:val="24"/>
+        </w:rPr>
+      </w:pPr>
+    </w:p>
+    <w:p>
+      <w:pPr>
+        <w:pStyle w:val="Geenafstand"/>
+        <w:rPr>
+          <w:rStyle w:val="Kop1Char"/>
+          <w:rFonts w:asciiTheme="minorHAnsi" w:eastAsiaTheme="minorHAnsi" w:hAnsiTheme="minorHAnsi" w:cstheme="minorBidi"/>
+          <w:color w:val="auto"/>
+          <w:sz w:val="24"/>
+          <w:szCs w:val="24"/>
+        </w:rPr>
+      </w:pPr>
+      <w:r>
+        <w:rPr>
+          <w:rStyle w:val="Kop1Char"/>
+          <w:rFonts w:asciiTheme="minorHAnsi" w:eastAsiaTheme="minorHAnsi" w:hAnsiTheme="minorHAnsi" w:cstheme="minorBidi"/>
+          <w:color w:val="auto"/>
+          <w:sz w:val="24"/>
+          <w:szCs w:val="24"/>
+        </w:rPr>
+        <w:t>Door de speler opties te geven geef je de speler meer variatie in het spel.</w:t>
+      </w:r>
+      <w:r>
+        <w:rPr>
+          <w:rStyle w:val="Kop1Char"/>
+          <w:rFonts w:asciiTheme="minorHAnsi" w:eastAsiaTheme="minorHAnsi" w:hAnsiTheme="minorHAnsi" w:cstheme="minorBidi"/>
+          <w:color w:val="auto"/>
+          <w:sz w:val="24"/>
+          <w:szCs w:val="24"/>
+        </w:rPr>
+        <w:t xml:space="preserve"> Het geluid regelen maakt het de speler makkelijk om de achtergrondmuziek en de andere geluidjes apart van elkaar een ander volume in te stellen.</w:t>
+      </w:r>
+    </w:p>
+    <w:p>
+      <w:pPr>
+        <w:pStyle w:val="Geenafstand"/>
+        <w:rPr>
+          <w:rStyle w:val="Kop1Char"/>
+          <w:rFonts w:asciiTheme="minorHAnsi" w:eastAsiaTheme="minorHAnsi" w:hAnsiTheme="minorHAnsi" w:cstheme="minorBidi"/>
+          <w:color w:val="auto"/>
+          <w:sz w:val="24"/>
+          <w:szCs w:val="24"/>
         </w:rPr>
       </w:pPr>
     </w:p>
@@ -1883,51 +2242,120 @@
           <w:sz w:val="32"/>
           <w:szCs w:val="26"/>
         </w:rPr>
-        <w:t>De Memorie game</w:t>
-      </w:r>
-    </w:p>
-    <w:p>
-      <w:pPr>
-        <w:pStyle w:val="Geenafstand"/>
-        <w:rPr>
-          <w:rStyle w:val="Kop1Char"/>
-          <w:rFonts w:asciiTheme="minorHAnsi" w:eastAsiaTheme="minorHAnsi" w:hAnsiTheme="minorHAnsi" w:cstheme="minorBidi"/>
-          <w:color w:val="auto"/>
-          <w:sz w:val="24"/>
-          <w:szCs w:val="24"/>
-        </w:rPr>
-      </w:pPr>
-      <w:r>
-        <w:rPr>
-          <w:rStyle w:val="Kop1Char"/>
-          <w:rFonts w:asciiTheme="minorHAnsi" w:eastAsiaTheme="minorHAnsi" w:hAnsiTheme="minorHAnsi" w:cstheme="minorBidi"/>
-          <w:color w:val="auto"/>
-          <w:sz w:val="24"/>
-          <w:szCs w:val="24"/>
-        </w:rPr>
-        <w:t xml:space="preserve">Hier de lay-out van een standaard </w:t>
-      </w:r>
-      <w:r>
-        <w:rPr>
-          <w:rStyle w:val="Kop1Char"/>
-          <w:rFonts w:asciiTheme="minorHAnsi" w:eastAsiaTheme="minorHAnsi" w:hAnsiTheme="minorHAnsi" w:cstheme="minorBidi"/>
-          <w:color w:val="auto"/>
-          <w:sz w:val="24"/>
-          <w:szCs w:val="24"/>
-        </w:rPr>
-        <w:t>multiplayer memorie game</w:t>
-      </w:r>
-    </w:p>
-    <w:p>
-      <w:pPr>
-        <w:pStyle w:val="Geenafstand"/>
-        <w:rPr>
-          <w:lang w:val="nl-NL"/>
-        </w:rPr>
-      </w:pPr>
-      <w:r>
-        <w:rPr>
-          <w:rStyle w:val="Kop1Char"/>
+        <w:t>Exit</w:t>
+      </w:r>
+    </w:p>
+    <w:p>
+      <w:pPr>
+        <w:rPr>
+          <w:rStyle w:val="Kop1Char"/>
+          <w:rFonts w:asciiTheme="minorHAnsi" w:eastAsiaTheme="minorHAnsi" w:hAnsiTheme="minorHAnsi" w:cstheme="minorBidi"/>
+          <w:color w:val="auto"/>
+          <w:sz w:val="24"/>
+          <w:szCs w:val="24"/>
+        </w:rPr>
+      </w:pPr>
+      <w:r>
+        <w:t>De exit button beëindigt de game direct</w:t>
+      </w:r>
+      <w:r>
+        <w:t>.</w:t>
+      </w:r>
+      <w:r>
+        <w:rPr>
+          <w:rStyle w:val="Kop1Char"/>
+          <w:rFonts w:asciiTheme="minorHAnsi" w:eastAsiaTheme="minorHAnsi" w:hAnsiTheme="minorHAnsi" w:cstheme="minorBidi"/>
+          <w:color w:val="auto"/>
+          <w:sz w:val="24"/>
+          <w:szCs w:val="24"/>
+        </w:rPr>
+        <w:br w:type="page"/>
+      </w:r>
+    </w:p>
+    <w:p>
+      <w:pPr>
+        <w:pStyle w:val="Kop2"/>
+        <w:rPr>
+          <w:rStyle w:val="Kop1Char"/>
+          <w:color w:val="0070C0"/>
+          <w:sz w:val="32"/>
+          <w:szCs w:val="26"/>
+        </w:rPr>
+      </w:pPr>
+      <w:r>
+        <w:rPr>
+          <w:rStyle w:val="Kop1Char"/>
+          <w:color w:val="0070C0"/>
+          <w:sz w:val="32"/>
+          <w:szCs w:val="26"/>
+        </w:rPr>
+        <w:lastRenderedPageBreak/>
+        <w:t>Overzicht</w:t>
+      </w:r>
+    </w:p>
+    <w:p>
+      <w:pPr>
+        <w:pStyle w:val="Geenafstand"/>
+        <w:rPr>
+          <w:rStyle w:val="Kop1Char"/>
+          <w:rFonts w:asciiTheme="minorHAnsi" w:eastAsiaTheme="minorHAnsi" w:hAnsiTheme="minorHAnsi" w:cstheme="minorBidi"/>
+          <w:color w:val="auto"/>
+          <w:sz w:val="24"/>
+          <w:szCs w:val="24"/>
+        </w:rPr>
+      </w:pPr>
+      <w:r>
+        <w:rPr>
+          <w:rStyle w:val="Kop1Char"/>
+          <w:rFonts w:asciiTheme="minorHAnsi" w:eastAsiaTheme="minorHAnsi" w:hAnsiTheme="minorHAnsi" w:cstheme="minorBidi"/>
+          <w:color w:val="auto"/>
+          <w:sz w:val="24"/>
+          <w:szCs w:val="24"/>
+        </w:rPr>
+        <w:t xml:space="preserve">Hier de lay-out van </w:t>
+      </w:r>
+      <w:r>
+        <w:rPr>
+          <w:rStyle w:val="Kop1Char"/>
+          <w:rFonts w:asciiTheme="minorHAnsi" w:eastAsiaTheme="minorHAnsi" w:hAnsiTheme="minorHAnsi" w:cstheme="minorBidi"/>
+          <w:color w:val="auto"/>
+          <w:sz w:val="24"/>
+          <w:szCs w:val="24"/>
+        </w:rPr>
+        <w:t>onze</w:t>
+      </w:r>
+      <w:r>
+        <w:rPr>
+          <w:rStyle w:val="Kop1Char"/>
+          <w:rFonts w:asciiTheme="minorHAnsi" w:eastAsiaTheme="minorHAnsi" w:hAnsiTheme="minorHAnsi" w:cstheme="minorBidi"/>
+          <w:color w:val="auto"/>
+          <w:sz w:val="24"/>
+          <w:szCs w:val="24"/>
+        </w:rPr>
+        <w:t xml:space="preserve"> </w:t>
+      </w:r>
+      <w:r>
+        <w:rPr>
+          <w:rStyle w:val="Kop1Char"/>
+          <w:rFonts w:asciiTheme="minorHAnsi" w:eastAsiaTheme="minorHAnsi" w:hAnsiTheme="minorHAnsi" w:cstheme="minorBidi"/>
+          <w:color w:val="auto"/>
+          <w:sz w:val="24"/>
+          <w:szCs w:val="24"/>
+        </w:rPr>
+        <w:t>memorie game</w:t>
+      </w:r>
+    </w:p>
+    <w:p>
+      <w:pPr>
+        <w:pStyle w:val="Geenafstand"/>
+        <w:rPr>
+          <w:lang w:val="nl-NL"/>
+        </w:rPr>
+      </w:pPr>
+      <w:r>
+        <w:rPr>
+          <w:rStyle w:val="Kop1Char"/>
+          <w:noProof/>
         </w:rPr>
         <w:drawing>
           <wp:anchor distT="0" distB="0" distL="114300" distR="114300" simplePos="0" relativeHeight="251660288" behindDoc="0" locked="0" layoutInCell="1" allowOverlap="1" wp14:anchorId="3EA83990" wp14:editId="398F5C7C">
@@ -2092,6 +2520,20 @@
     <w:p>
       <w:pPr>
         <w:pStyle w:val="Geenafstand"/>
+        <w:rPr>
+          <w:lang w:val="nl-NL"/>
+        </w:rPr>
+      </w:pPr>
+      <w:r>
+        <w:rPr>
+          <w:lang w:val="nl-NL"/>
+        </w:rPr>
+        <w:t>Het is overzichtelijk en alles word duidelijk aangegeven</w:t>
+      </w:r>
+    </w:p>
+    <w:p>
+      <w:pPr>
+        <w:pStyle w:val="Geenafstand"/>
         <w:numPr>
           <w:ilvl w:val="0"/>
           <w:numId w:val="3"/>
@@ -2104,7 +2546,7 @@
         <w:rPr>
           <w:lang w:val="nl-NL"/>
         </w:rPr>
-        <w:t>Het spel is goed ingedeeld</w:t>
+        <w:t xml:space="preserve">Namen worden duidelijk weergeven </w:t>
       </w:r>
     </w:p>
     <w:p>
@@ -2122,27 +2564,40 @@
         <w:rPr>
           <w:lang w:val="nl-NL"/>
         </w:rPr>
-        <w:t>Het is overzichtelijk en alles word duidelijk aangegeven</w:t>
-      </w:r>
-    </w:p>
-    <w:p>
-      <w:pPr>
-        <w:pStyle w:val="Geenafstand"/>
-        <w:rPr>
-          <w:lang w:val="nl-NL"/>
-        </w:rPr>
-      </w:pPr>
-      <w:r>
-        <w:rPr>
-          <w:lang w:val="nl-NL"/>
-        </w:rPr>
-        <w:t>Doordat de game overzichtelijk in multiplayer is het duidelijk welke speler de beurt heeft. Het is duidelijk aangegeven hoeveel zetten elke speler heeft en hoeveel memories elke speler heeft zodat de spelers goed de vooruitgang van het spel kan overzien.</w:t>
+        <w:t>Elke speler heeft zijn eigen score weergave en zetten</w:t>
+      </w:r>
+    </w:p>
+    <w:p>
+      <w:pPr>
+        <w:pStyle w:val="Geenafstand"/>
+        <w:rPr>
+          <w:lang w:val="nl-NL"/>
+        </w:rPr>
+      </w:pPr>
+    </w:p>
+    <w:p>
+      <w:r>
+        <w:t>Door de scores van beide spelers gescheiden te houden en duidelijk mee te geven aan de speler zorgt dit ervoor dat het duidelijkheid en overzicht schept voor de spelers.</w:t>
       </w:r>
     </w:p>
     <w:p/>
     <w:p>
       <w:r>
-        <w:t>Er is ook een reset knop aanwezig. Dit geeft de mogelijkheid om op elk moment van het spel de game opnieuw te beginnen.</w:t>
+        <w:t>De overige knoppen</w:t>
+      </w:r>
+      <w:r>
+        <w:t>,</w:t>
+      </w:r>
+      <w:r>
+        <w:t xml:space="preserve"> back en reset</w:t>
+      </w:r>
+      <w:r>
+        <w:t xml:space="preserve"> zijn niet doorgetrokken tot het speelveld zodat de spelers er niet makkelijk per ongeluk op kunnen klikken.</w:t>
+      </w:r>
+    </w:p>
+    <w:p>
+      <w:r>
+        <w:t>Deze knoppen zijn groot genoeg gehouden dat ze duidelijkheid en overzicht scheppen.</w:t>
       </w:r>
     </w:p>
     <w:p/>
@@ -2168,41 +2623,61 @@
           <w:rStyle w:val="Kop1Char"/>
         </w:rPr>
         <w:lastRenderedPageBreak/>
-        <w:t>Wat is er niet goed aan de MSDN memorie game</w:t>
-      </w:r>
-    </w:p>
-    <w:p>
-      <w:pPr>
-        <w:pStyle w:val="Geenafstand"/>
-        <w:rPr>
-          <w:rStyle w:val="Kop1Char"/>
-          <w:rFonts w:asciiTheme="minorHAnsi" w:eastAsiaTheme="minorHAnsi" w:hAnsiTheme="minorHAnsi" w:cstheme="minorBidi"/>
-          <w:color w:val="auto"/>
-          <w:sz w:val="24"/>
-          <w:szCs w:val="24"/>
-        </w:rPr>
-      </w:pPr>
-    </w:p>
-    <w:p>
-      <w:pPr>
-        <w:pStyle w:val="Geenafstand"/>
-        <w:rPr>
-          <w:rStyle w:val="Kop1Char"/>
-          <w:rFonts w:asciiTheme="minorHAnsi" w:eastAsiaTheme="minorHAnsi" w:hAnsiTheme="minorHAnsi" w:cstheme="minorBidi"/>
-          <w:color w:val="auto"/>
-          <w:sz w:val="24"/>
-          <w:szCs w:val="24"/>
-        </w:rPr>
-      </w:pPr>
-      <w:r>
-        <w:rPr>
-          <w:rStyle w:val="Kop1Char"/>
-          <w:rFonts w:asciiTheme="minorHAnsi" w:eastAsiaTheme="minorHAnsi" w:hAnsiTheme="minorHAnsi" w:cstheme="minorBidi"/>
-          <w:color w:val="auto"/>
-          <w:sz w:val="24"/>
-          <w:szCs w:val="24"/>
-        </w:rPr>
-        <w:t>De MSDN memorie game heeft erg weinig functies</w:t>
+        <w:t xml:space="preserve">Wat is er niet goed aan de </w:t>
+      </w:r>
+      <w:r>
+        <w:rPr>
+          <w:rStyle w:val="Kop1Char"/>
+        </w:rPr>
+        <w:t>MSDN-memorie</w:t>
+      </w:r>
+      <w:r>
+        <w:rPr>
+          <w:rStyle w:val="Kop1Char"/>
+        </w:rPr>
+        <w:t xml:space="preserve"> game</w:t>
+      </w:r>
+    </w:p>
+    <w:p>
+      <w:pPr>
+        <w:pStyle w:val="Geenafstand"/>
+        <w:rPr>
+          <w:rStyle w:val="Kop1Char"/>
+          <w:rFonts w:asciiTheme="minorHAnsi" w:eastAsiaTheme="minorHAnsi" w:hAnsiTheme="minorHAnsi" w:cstheme="minorBidi"/>
+          <w:color w:val="auto"/>
+          <w:sz w:val="24"/>
+          <w:szCs w:val="24"/>
+        </w:rPr>
+      </w:pPr>
+      <w:r>
+        <w:rPr>
+          <w:rStyle w:val="Kop1Char"/>
+          <w:rFonts w:asciiTheme="minorHAnsi" w:eastAsiaTheme="minorHAnsi" w:hAnsiTheme="minorHAnsi" w:cstheme="minorBidi"/>
+          <w:color w:val="auto"/>
+          <w:sz w:val="24"/>
+          <w:szCs w:val="24"/>
+        </w:rPr>
+        <w:t xml:space="preserve">De </w:t>
+      </w:r>
+      <w:r>
+        <w:rPr>
+          <w:rStyle w:val="Kop1Char"/>
+          <w:rFonts w:asciiTheme="minorHAnsi" w:eastAsiaTheme="minorHAnsi" w:hAnsiTheme="minorHAnsi" w:cstheme="minorBidi"/>
+          <w:color w:val="auto"/>
+          <w:sz w:val="24"/>
+          <w:szCs w:val="24"/>
+        </w:rPr>
+        <w:t>MSDN-memorie</w:t>
+      </w:r>
+      <w:r>
+        <w:rPr>
+          <w:rStyle w:val="Kop1Char"/>
+          <w:rFonts w:asciiTheme="minorHAnsi" w:eastAsiaTheme="minorHAnsi" w:hAnsiTheme="minorHAnsi" w:cstheme="minorBidi"/>
+          <w:color w:val="auto"/>
+          <w:sz w:val="24"/>
+          <w:szCs w:val="24"/>
+        </w:rPr>
+        <w:t xml:space="preserve"> game heeft weinig functies</w:t>
       </w:r>
     </w:p>
     <w:p>
@@ -2254,7 +2729,17 @@
           <w:sz w:val="24"/>
           <w:szCs w:val="24"/>
         </w:rPr>
-        <w:t>geen reset knop aanwezig</w:t>
+        <w:t>Geen</w:t>
+      </w:r>
+      <w:r>
+        <w:rPr>
+          <w:rStyle w:val="Kop1Char"/>
+          <w:rFonts w:asciiTheme="minorHAnsi" w:eastAsiaTheme="minorHAnsi" w:hAnsiTheme="minorHAnsi" w:cstheme="minorBidi"/>
+          <w:color w:val="auto"/>
+          <w:sz w:val="24"/>
+          <w:szCs w:val="24"/>
+        </w:rPr>
+        <w:t xml:space="preserve"> reset knop aanwezig</w:t>
       </w:r>
     </w:p>
     <w:p>
@@ -2280,7 +2765,17 @@
           <w:sz w:val="24"/>
           <w:szCs w:val="24"/>
         </w:rPr>
-        <w:t>geen sounds</w:t>
+        <w:t>Geen</w:t>
+      </w:r>
+      <w:r>
+        <w:rPr>
+          <w:rStyle w:val="Kop1Char"/>
+          <w:rFonts w:asciiTheme="minorHAnsi" w:eastAsiaTheme="minorHAnsi" w:hAnsiTheme="minorHAnsi" w:cstheme="minorBidi"/>
+          <w:color w:val="auto"/>
+          <w:sz w:val="24"/>
+          <w:szCs w:val="24"/>
+        </w:rPr>
+        <w:t xml:space="preserve"> sounds</w:t>
       </w:r>
     </w:p>
     <w:p>
@@ -2306,7 +2801,17 @@
           <w:sz w:val="24"/>
           <w:szCs w:val="24"/>
         </w:rPr>
-        <w:t>het spel heeft geen highscores</w:t>
+        <w:t>Het</w:t>
+      </w:r>
+      <w:r>
+        <w:rPr>
+          <w:rStyle w:val="Kop1Char"/>
+          <w:rFonts w:asciiTheme="minorHAnsi" w:eastAsiaTheme="minorHAnsi" w:hAnsiTheme="minorHAnsi" w:cstheme="minorBidi"/>
+          <w:color w:val="auto"/>
+          <w:sz w:val="24"/>
+          <w:szCs w:val="24"/>
+        </w:rPr>
+        <w:t xml:space="preserve"> spel heeft geen highscores</w:t>
       </w:r>
     </w:p>
     <w:p>
@@ -2332,7 +2837,17 @@
           <w:sz w:val="24"/>
           <w:szCs w:val="24"/>
         </w:rPr>
-        <w:t>geen keuze om het spel opnieuw te spelen, dus moet je het hele spel opnieuw beginnen</w:t>
+        <w:t>Geen</w:t>
+      </w:r>
+      <w:r>
+        <w:rPr>
+          <w:rStyle w:val="Kop1Char"/>
+          <w:rFonts w:asciiTheme="minorHAnsi" w:eastAsiaTheme="minorHAnsi" w:hAnsiTheme="minorHAnsi" w:cstheme="minorBidi"/>
+          <w:color w:val="auto"/>
+          <w:sz w:val="24"/>
+          <w:szCs w:val="24"/>
+        </w:rPr>
+        <w:t xml:space="preserve"> keuze om het spel opnieuw te spelen, dus moet je het hele spel opnieuw beginnen</w:t>
       </w:r>
     </w:p>
     <w:p>
@@ -2358,58 +2873,109 @@
           <w:sz w:val="24"/>
           <w:szCs w:val="24"/>
         </w:rPr>
-        <w:t>geen overzichtelijk hoofdmenu</w:t>
-      </w:r>
-    </w:p>
-    <w:p>
-      <w:pPr>
-        <w:pStyle w:val="Geenafstand"/>
-        <w:rPr>
-          <w:rStyle w:val="Kop1Char"/>
-          <w:rFonts w:asciiTheme="minorHAnsi" w:eastAsiaTheme="minorHAnsi" w:hAnsiTheme="minorHAnsi" w:cstheme="minorBidi"/>
-          <w:color w:val="auto"/>
-          <w:sz w:val="24"/>
-          <w:szCs w:val="24"/>
-        </w:rPr>
-      </w:pPr>
-      <w:r>
-        <w:rPr>
-          <w:rStyle w:val="Kop1Char"/>
-          <w:rFonts w:asciiTheme="minorHAnsi" w:eastAsiaTheme="minorHAnsi" w:hAnsiTheme="minorHAnsi" w:cstheme="minorBidi"/>
-          <w:color w:val="auto"/>
-          <w:sz w:val="24"/>
-          <w:szCs w:val="24"/>
-        </w:rPr>
-        <w:t>kortom, er missen gewoon veel dingen om het spel heen. Dit maakt voor het spel zelf niets uit. Hierdoor ben je snel uitgespeeld in de game door weinig variatie.</w:t>
-      </w:r>
-    </w:p>
-    <w:p>
-      <w:pPr>
-        <w:pStyle w:val="Geenafstand"/>
-        <w:rPr>
-          <w:rStyle w:val="Kop1Char"/>
-          <w:rFonts w:asciiTheme="minorHAnsi" w:eastAsiaTheme="minorHAnsi" w:hAnsiTheme="minorHAnsi" w:cstheme="minorBidi"/>
-          <w:color w:val="auto"/>
-          <w:sz w:val="24"/>
-          <w:szCs w:val="24"/>
-        </w:rPr>
-      </w:pPr>
-    </w:p>
-    <w:p>
-      <w:pPr>
-        <w:pStyle w:val="Geenafstand"/>
-        <w:rPr>
-          <w:rStyle w:val="Kop1Char"/>
-          <w:rFonts w:asciiTheme="minorHAnsi" w:eastAsiaTheme="minorHAnsi" w:hAnsiTheme="minorHAnsi" w:cstheme="minorBidi"/>
-          <w:color w:val="auto"/>
-          <w:sz w:val="24"/>
-          <w:szCs w:val="24"/>
-        </w:rPr>
-      </w:pPr>
-    </w:p>
-    <w:p>
-      <w:pPr>
-        <w:pStyle w:val="Geenafstand"/>
+        <w:t>Geen</w:t>
+      </w:r>
+      <w:r>
+        <w:rPr>
+          <w:rStyle w:val="Kop1Char"/>
+          <w:rFonts w:asciiTheme="minorHAnsi" w:eastAsiaTheme="minorHAnsi" w:hAnsiTheme="minorHAnsi" w:cstheme="minorBidi"/>
+          <w:color w:val="auto"/>
+          <w:sz w:val="24"/>
+          <w:szCs w:val="24"/>
+        </w:rPr>
+        <w:t xml:space="preserve"> hoofdmenu</w:t>
+      </w:r>
+    </w:p>
+    <w:p>
+      <w:pPr>
+        <w:pStyle w:val="Geenafstand"/>
+        <w:rPr>
+          <w:rStyle w:val="Kop1Char"/>
+          <w:rFonts w:asciiTheme="minorHAnsi" w:eastAsiaTheme="minorHAnsi" w:hAnsiTheme="minorHAnsi" w:cstheme="minorBidi"/>
+          <w:color w:val="auto"/>
+          <w:sz w:val="24"/>
+          <w:szCs w:val="24"/>
+        </w:rPr>
+      </w:pPr>
+    </w:p>
+    <w:p>
+      <w:pPr>
+        <w:pStyle w:val="Geenafstand"/>
+        <w:rPr>
+          <w:rStyle w:val="Kop1Char"/>
+          <w:rFonts w:asciiTheme="minorHAnsi" w:eastAsiaTheme="minorHAnsi" w:hAnsiTheme="minorHAnsi" w:cstheme="minorBidi"/>
+          <w:color w:val="auto"/>
+          <w:sz w:val="24"/>
+          <w:szCs w:val="24"/>
+        </w:rPr>
+      </w:pPr>
+      <w:r>
+        <w:rPr>
+          <w:rStyle w:val="Kop1Char"/>
+          <w:rFonts w:asciiTheme="minorHAnsi" w:eastAsiaTheme="minorHAnsi" w:hAnsiTheme="minorHAnsi" w:cstheme="minorBidi"/>
+          <w:color w:val="auto"/>
+          <w:sz w:val="24"/>
+          <w:szCs w:val="24"/>
+        </w:rPr>
+        <w:t>E</w:t>
+      </w:r>
+      <w:r>
+        <w:rPr>
+          <w:rStyle w:val="Kop1Char"/>
+          <w:rFonts w:asciiTheme="minorHAnsi" w:eastAsiaTheme="minorHAnsi" w:hAnsiTheme="minorHAnsi" w:cstheme="minorBidi"/>
+          <w:color w:val="auto"/>
+          <w:sz w:val="24"/>
+          <w:szCs w:val="24"/>
+        </w:rPr>
+        <w:t xml:space="preserve">r missen dingen </w:t>
+      </w:r>
+      <w:r>
+        <w:rPr>
+          <w:rStyle w:val="Kop1Char"/>
+          <w:rFonts w:asciiTheme="minorHAnsi" w:eastAsiaTheme="minorHAnsi" w:hAnsiTheme="minorHAnsi" w:cstheme="minorBidi"/>
+          <w:color w:val="auto"/>
+          <w:sz w:val="24"/>
+          <w:szCs w:val="24"/>
+        </w:rPr>
+        <w:t>in dit s</w:t>
+      </w:r>
+      <w:r>
+        <w:rPr>
+          <w:rStyle w:val="Kop1Char"/>
+          <w:rFonts w:asciiTheme="minorHAnsi" w:eastAsiaTheme="minorHAnsi" w:hAnsiTheme="minorHAnsi" w:cstheme="minorBidi"/>
+          <w:color w:val="auto"/>
+          <w:sz w:val="24"/>
+          <w:szCs w:val="24"/>
+        </w:rPr>
+        <w:t>pel. Hierdoor ben je snel uitgespeeld in de game door weinig variatie</w:t>
+      </w:r>
+      <w:r>
+        <w:rPr>
+          <w:rStyle w:val="Kop1Char"/>
+          <w:rFonts w:asciiTheme="minorHAnsi" w:eastAsiaTheme="minorHAnsi" w:hAnsiTheme="minorHAnsi" w:cstheme="minorBidi"/>
+          <w:color w:val="auto"/>
+          <w:sz w:val="24"/>
+          <w:szCs w:val="24"/>
+        </w:rPr>
+        <w:t xml:space="preserve"> en het gebrek aan functionaliteit</w:t>
+      </w:r>
+      <w:r>
+        <w:rPr>
+          <w:rStyle w:val="Kop1Char"/>
+          <w:rFonts w:asciiTheme="minorHAnsi" w:eastAsiaTheme="minorHAnsi" w:hAnsiTheme="minorHAnsi" w:cstheme="minorBidi"/>
+          <w:color w:val="auto"/>
+          <w:sz w:val="24"/>
+          <w:szCs w:val="24"/>
+        </w:rPr>
+        <w:t>.</w:t>
+      </w:r>
+    </w:p>
+    <w:p>
+      <w:pPr>
+        <w:pStyle w:val="Geenafstand"/>
+        <w:rPr>
+          <w:lang w:val="nl-NL"/>
+        </w:rPr>
       </w:pPr>
       <w:r>
         <w:rPr>
@@ -2418,6 +2984,9 @@
         <w:br/>
       </w:r>
       <w:r>
+        <w:rPr>
+          <w:lang w:val="nl-NL"/>
+        </w:rPr>
         <w:br/>
       </w:r>
     </w:p>
@@ -2634,25 +3203,48 @@
         <w:t>Wat is er minder goed aan ons memorie spel</w:t>
       </w:r>
     </w:p>
-    <w:p/>
-    <w:p>
-      <w:pPr>
-        <w:pStyle w:val="Geenafstand"/>
-        <w:rPr>
-          <w:lang w:val="nl-NL"/>
-        </w:rPr>
-      </w:pPr>
-      <w:r>
-        <w:rPr>
-          <w:lang w:val="nl-NL"/>
-        </w:rPr>
-        <w:t xml:space="preserve">Doordat alles word opgeslagen en onthouden reageert het spel niet altijd even snel als de MSDN versie. </w:t>
-      </w:r>
-      <w:r>
-        <w:rPr>
-          <w:lang w:val="nl-NL"/>
-        </w:rPr>
-        <w:t>Als je op een kaart drukt duurt het een korte tijd voordat de hij de kaart opent. Dat kan minder leuk zijn om te spleen op den duur.</w:t>
+    <w:p>
+      <w:pPr>
+        <w:pStyle w:val="Geenafstand"/>
+        <w:rPr>
+          <w:lang w:val="nl-NL"/>
+        </w:rPr>
+      </w:pPr>
+      <w:r>
+        <w:rPr>
+          <w:lang w:val="nl-NL"/>
+        </w:rPr>
+        <w:t xml:space="preserve">Doordat alles </w:t>
+      </w:r>
+      <w:r>
+        <w:rPr>
+          <w:lang w:val="nl-NL"/>
+        </w:rPr>
+        <w:t>wordt</w:t>
+      </w:r>
+      <w:r>
+        <w:rPr>
+          <w:lang w:val="nl-NL"/>
+        </w:rPr>
+        <w:t xml:space="preserve"> opgeslagen en onthouden reageert het spel niet altijd even snel als de </w:t>
+      </w:r>
+      <w:r>
+        <w:rPr>
+          <w:lang w:val="nl-NL"/>
+        </w:rPr>
+        <w:t>MSDN-versie</w:t>
+      </w:r>
+      <w:r>
+        <w:rPr>
+          <w:lang w:val="nl-NL"/>
+        </w:rPr>
+        <w:t>.</w:t>
+      </w:r>
+      <w:r>
+        <w:rPr>
+          <w:lang w:val="nl-NL"/>
+        </w:rPr>
+        <w:t xml:space="preserve"> </w:t>
       </w:r>
       <w:r>
         <w:rPr>
@@ -2660,8 +3252,6 @@
         </w:rPr>
         <w:br/>
       </w:r>
-      <w:bookmarkStart w:id="0" w:name="_GoBack"/>
-      <w:bookmarkEnd w:id="0"/>
     </w:p>
     <w:sectPr>
       <w:pgSz w:w="11900" w:h="16840"/>
@@ -3502,6 +4092,7 @@
   <w:style w:type="character" w:default="1" w:styleId="Standaardalinea-lettertype">
     <w:name w:val="Default Paragraph Font"/>
     <w:uiPriority w:val="1"/>
+    <w:semiHidden/>
     <w:unhideWhenUsed/>
   </w:style>
   <w:style w:type="table" w:default="1" w:styleId="Standaardtabel">
@@ -4293,7 +4884,7 @@
 </file>
 
 <file path=customXml/itemProps1.xml><?xml version="1.0" encoding="utf-8"?>
-<ds:datastoreItem xmlns:ds="http://schemas.openxmlformats.org/officeDocument/2006/customXml" ds:itemID="{C7D7EFB2-B731-4965-BABE-582D8FEED885}">
+<ds:datastoreItem xmlns:ds="http://schemas.openxmlformats.org/officeDocument/2006/customXml" ds:itemID="{DB88310C-C1AE-4311-ABDC-D947C50B6E9B}">
   <ds:schemaRefs>
     <ds:schemaRef ds:uri="http://schemas.openxmlformats.org/officeDocument/2006/bibliography"/>
   </ds:schemaRefs>

</xml_diff>